<commit_message>
Acuatliacion de Rubrica PAT
</commit_message>
<xml_diff>
--- a/page/pat/Documentos/WORD/Rúbrica Propuestas Técnicas y Financieras.docx
+++ b/page/pat/Documentos/WORD/Rúbrica Propuestas Técnicas y Financieras.docx
@@ -292,29 +292,7 @@
                 <w:szCs w:val="20"/>
                 <w:lang w:val="es-CO"/>
               </w:rPr>
-              <w:t xml:space="preserve">Andrés Mauricio </w:t>
-            </w:r>
-            <w:proofErr w:type="spellStart"/>
-            <w:r>
-              <w:rPr>
-                <w:rFonts w:ascii="Arial" w:hAnsi="Arial" w:cs="Arial"/>
-                <w:bCs/>
-                <w:sz w:val="20"/>
-                <w:szCs w:val="20"/>
-                <w:lang w:val="es-CO"/>
-              </w:rPr>
-              <w:t>Noscue</w:t>
-            </w:r>
-            <w:proofErr w:type="spellEnd"/>
-            <w:r>
-              <w:rPr>
-                <w:rFonts w:ascii="Arial" w:hAnsi="Arial" w:cs="Arial"/>
-                <w:bCs/>
-                <w:sz w:val="20"/>
-                <w:szCs w:val="20"/>
-                <w:lang w:val="es-CO"/>
-              </w:rPr>
-              <w:t xml:space="preserve"> Cerquera</w:t>
+              <w:t>Andrés Mauricio Noscue Cerquera</w:t>
             </w:r>
           </w:p>
         </w:tc>
@@ -1797,8 +1775,8 @@
     <w:tbl>
       <w:tblPr>
         <w:tblStyle w:val="Tablaconcuadrcula"/>
+        <w:tblpPr w:leftFromText="141" w:rightFromText="141" w:vertAnchor="page" w:horzAnchor="margin" w:tblpXSpec="center" w:tblpY="2911"/>
         <w:tblW w:w="11341" w:type="dxa"/>
-        <w:tblInd w:w="-856" w:type="dxa"/>
         <w:tblLook w:val="04A0" w:firstRow="1" w:lastRow="0" w:firstColumn="1" w:lastColumn="0" w:noHBand="0" w:noVBand="1"/>
       </w:tblPr>
       <w:tblGrid>
@@ -2823,7 +2801,17 @@
                 <w:sz w:val="18"/>
                 <w:szCs w:val="18"/>
               </w:rPr>
-              <w:t>La propuesta incluye elementos innovadores como la incorporación de multijugador, desafíos progresivos y oportunidades educativas, lo que la hace atractiva y diferenciada en el mercado de juegos educativos.</w:t>
+              <w:t xml:space="preserve">La propuesta incluye elementos innovadores como la incorporación de multijugador, desafíos progresivos y oportunidades educativas, lo que la hace atractiva y </w:t>
+            </w:r>
+            <w:r>
+              <w:rPr>
+                <w:rFonts w:ascii="Arial" w:hAnsi="Arial" w:cs="Arial"/>
+                <w:color w:val="000000" w:themeColor="text1"/>
+                <w:sz w:val="18"/>
+                <w:szCs w:val="18"/>
+              </w:rPr>
+              <w:lastRenderedPageBreak/>
+              <w:t>diferenciada en el mercado de juegos educativos.</w:t>
             </w:r>
           </w:p>
         </w:tc>
@@ -2850,6 +2838,7 @@
                 <w:sz w:val="18"/>
                 <w:szCs w:val="18"/>
               </w:rPr>
+              <w:lastRenderedPageBreak/>
               <w:t>10</w:t>
             </w:r>
           </w:p>
@@ -2876,7 +2865,17 @@
                 <w:sz w:val="18"/>
                 <w:szCs w:val="18"/>
               </w:rPr>
-              <w:t>La propuesta incluye algunos elementos creativos, pero carece de innovaciones significativas que la hagan sobresalir frente a otras soluciones similares en el mercado.</w:t>
+              <w:t xml:space="preserve">La propuesta incluye algunos elementos creativos, pero carece de innovaciones significativas que la hagan sobresalir frente a otras </w:t>
+            </w:r>
+            <w:r>
+              <w:rPr>
+                <w:rFonts w:ascii="Arial" w:hAnsi="Arial" w:cs="Arial"/>
+                <w:color w:val="000000" w:themeColor="text1"/>
+                <w:sz w:val="18"/>
+                <w:szCs w:val="18"/>
+              </w:rPr>
+              <w:lastRenderedPageBreak/>
+              <w:t>soluciones similares en el mercado.</w:t>
             </w:r>
           </w:p>
         </w:tc>
@@ -2903,6 +2902,7 @@
                 <w:sz w:val="18"/>
                 <w:szCs w:val="18"/>
               </w:rPr>
+              <w:lastRenderedPageBreak/>
               <w:t>0</w:t>
             </w:r>
           </w:p>
@@ -2929,7 +2929,17 @@
                 <w:sz w:val="18"/>
                 <w:szCs w:val="18"/>
               </w:rPr>
-              <w:t>La propuesta carece de elementos creativos o innovadores y parece replicar soluciones existentes sin adaptarlas a las necesidades específicas del proyecto.</w:t>
+              <w:t xml:space="preserve">La propuesta carece de elementos creativos o innovadores y parece replicar soluciones existentes sin adaptarlas a las necesidades </w:t>
+            </w:r>
+            <w:r>
+              <w:rPr>
+                <w:rFonts w:ascii="Arial" w:hAnsi="Arial" w:cs="Arial"/>
+                <w:color w:val="000000" w:themeColor="text1"/>
+                <w:sz w:val="18"/>
+                <w:szCs w:val="18"/>
+              </w:rPr>
+              <w:lastRenderedPageBreak/>
+              <w:t>específicas del proyecto.</w:t>
             </w:r>
           </w:p>
         </w:tc>
@@ -2956,6 +2966,7 @@
                 <w:sz w:val="18"/>
                 <w:szCs w:val="18"/>
               </w:rPr>
+              <w:lastRenderedPageBreak/>
               <w:t>0</w:t>
             </w:r>
           </w:p>
@@ -3014,7 +3025,6 @@
                 <w:sz w:val="18"/>
                 <w:szCs w:val="18"/>
               </w:rPr>
-              <w:lastRenderedPageBreak/>
               <w:t>Viabilidad y factibilidad técnica y financiera de la propuesta presentada.</w:t>
             </w:r>
           </w:p>
@@ -4411,7 +4421,7 @@
                 <w:sz w:val="18"/>
                 <w:szCs w:val="18"/>
               </w:rPr>
-              <w:t>8.5</w:t>
+              <w:t>85</w:t>
             </w:r>
           </w:p>
         </w:tc>
@@ -4419,6 +4429,934 @@
     </w:tbl>
     <w:p>
       <w:pPr>
+        <w:rPr>
+          <w:rFonts w:ascii="Arial" w:hAnsi="Arial" w:cs="Arial"/>
+          <w:color w:val="000000" w:themeColor="text1"/>
+        </w:rPr>
+      </w:pPr>
+    </w:p>
+    <w:p>
+      <w:pPr>
+        <w:jc w:val="center"/>
+        <w:rPr>
+          <w:rFonts w:ascii="Arial" w:hAnsi="Arial" w:cs="Arial"/>
+          <w:color w:val="000000" w:themeColor="text1"/>
+          <w:sz w:val="24"/>
+          <w:szCs w:val="24"/>
+        </w:rPr>
+      </w:pPr>
+    </w:p>
+    <w:p>
+      <w:pPr>
+        <w:jc w:val="center"/>
+        <w:rPr>
+          <w:rFonts w:ascii="Arial" w:hAnsi="Arial" w:cs="Arial"/>
+          <w:color w:val="000000" w:themeColor="text1"/>
+          <w:sz w:val="24"/>
+          <w:szCs w:val="24"/>
+        </w:rPr>
+      </w:pPr>
+    </w:p>
+    <w:p>
+      <w:pPr>
+        <w:jc w:val="center"/>
+        <w:rPr>
+          <w:rFonts w:ascii="Arial" w:hAnsi="Arial" w:cs="Arial"/>
+          <w:color w:val="000000" w:themeColor="text1"/>
+          <w:sz w:val="24"/>
+          <w:szCs w:val="24"/>
+        </w:rPr>
+      </w:pPr>
+    </w:p>
+    <w:p>
+      <w:pPr>
+        <w:jc w:val="center"/>
+        <w:rPr>
+          <w:rFonts w:ascii="Arial" w:hAnsi="Arial" w:cs="Arial"/>
+          <w:color w:val="000000" w:themeColor="text1"/>
+          <w:sz w:val="24"/>
+          <w:szCs w:val="24"/>
+        </w:rPr>
+      </w:pPr>
+    </w:p>
+    <w:p>
+      <w:pPr>
+        <w:jc w:val="center"/>
+        <w:rPr>
+          <w:rFonts w:ascii="Arial" w:hAnsi="Arial" w:cs="Arial"/>
+          <w:color w:val="000000" w:themeColor="text1"/>
+          <w:sz w:val="28"/>
+          <w:szCs w:val="28"/>
+        </w:rPr>
+      </w:pPr>
+      <w:r>
+        <w:rPr>
+          <w:rFonts w:ascii="Arial" w:hAnsi="Arial" w:cs="Arial"/>
+          <w:color w:val="000000" w:themeColor="text1"/>
+          <w:sz w:val="28"/>
+          <w:szCs w:val="28"/>
+        </w:rPr>
+        <w:lastRenderedPageBreak/>
+        <w:t xml:space="preserve">Análisis General </w:t>
+      </w:r>
+    </w:p>
+    <w:p>
+      <w:pPr>
+        <w:jc w:val="center"/>
+        <w:rPr>
+          <w:rFonts w:ascii="Arial" w:hAnsi="Arial" w:cs="Arial"/>
+          <w:color w:val="000000" w:themeColor="text1"/>
+          <w:sz w:val="28"/>
+          <w:szCs w:val="28"/>
+        </w:rPr>
+      </w:pPr>
+    </w:p>
+    <w:p>
+      <w:pPr>
+        <w:pStyle w:val="Prrafodelista"/>
+        <w:numPr>
+          <w:ilvl w:val="0"/>
+          <w:numId w:val="6"/>
+        </w:numPr>
+        <w:jc w:val="both"/>
+        <w:rPr>
+          <w:rFonts w:ascii="Arial" w:hAnsi="Arial" w:cs="Arial"/>
+          <w:color w:val="000000" w:themeColor="text1"/>
+          <w:sz w:val="24"/>
+          <w:szCs w:val="24"/>
+        </w:rPr>
+      </w:pPr>
+      <w:r>
+        <w:rPr>
+          <w:rFonts w:ascii="Arial" w:hAnsi="Arial" w:cs="Arial"/>
+          <w:color w:val="000000" w:themeColor="text1"/>
+          <w:sz w:val="24"/>
+          <w:szCs w:val="24"/>
+        </w:rPr>
+        <w:t>Principales Diferencias por Aspectos Evaluados</w:t>
+      </w:r>
+    </w:p>
+    <w:p>
+      <w:pPr>
+        <w:pStyle w:val="Prrafodelista"/>
+        <w:jc w:val="both"/>
+        <w:rPr>
+          <w:rFonts w:ascii="Arial" w:hAnsi="Arial" w:cs="Arial"/>
+          <w:color w:val="000000" w:themeColor="text1"/>
+          <w:sz w:val="24"/>
+          <w:szCs w:val="24"/>
+        </w:rPr>
+      </w:pPr>
+    </w:p>
+    <w:p>
+      <w:pPr>
+        <w:pStyle w:val="Prrafodelista"/>
+        <w:numPr>
+          <w:ilvl w:val="1"/>
+          <w:numId w:val="6"/>
+        </w:numPr>
+        <w:jc w:val="both"/>
+        <w:rPr>
+          <w:rFonts w:ascii="Arial" w:hAnsi="Arial" w:cs="Arial"/>
+          <w:color w:val="000000" w:themeColor="text1"/>
+        </w:rPr>
+      </w:pPr>
+      <w:r>
+        <w:rPr>
+          <w:rFonts w:ascii="Arial" w:hAnsi="Arial" w:cs="Arial"/>
+          <w:color w:val="000000" w:themeColor="text1"/>
+        </w:rPr>
+        <w:t>Uso adecuado de fichas técnicas y términos de referencia</w:t>
+      </w:r>
+    </w:p>
+    <w:p>
+      <w:pPr>
+        <w:pStyle w:val="Prrafodelista"/>
+        <w:ind w:left="1440"/>
+        <w:jc w:val="both"/>
+        <w:rPr>
+          <w:rFonts w:ascii="Arial" w:hAnsi="Arial" w:cs="Arial"/>
+          <w:color w:val="000000" w:themeColor="text1"/>
+        </w:rPr>
+      </w:pPr>
+      <w:r>
+        <w:rPr>
+          <w:rFonts w:ascii="Arial" w:hAnsi="Arial" w:cs="Arial"/>
+          <w:color w:val="000000" w:themeColor="text1"/>
+        </w:rPr>
+        <w:t>Este criterio se manejó correctamente en ambas propuestas, indicando una adherencia sólida a los requisitos básicos.</w:t>
+      </w:r>
+    </w:p>
+    <w:p>
+      <w:pPr>
+        <w:pStyle w:val="Prrafodelista"/>
+        <w:ind w:left="1440"/>
+        <w:jc w:val="both"/>
+        <w:rPr>
+          <w:rFonts w:ascii="Arial" w:hAnsi="Arial" w:cs="Arial"/>
+          <w:color w:val="000000" w:themeColor="text1"/>
+        </w:rPr>
+      </w:pPr>
+    </w:p>
+    <w:p>
+      <w:pPr>
+        <w:pStyle w:val="Prrafodelista"/>
+        <w:numPr>
+          <w:ilvl w:val="1"/>
+          <w:numId w:val="6"/>
+        </w:numPr>
+        <w:jc w:val="both"/>
+        <w:rPr>
+          <w:rFonts w:ascii="Arial" w:hAnsi="Arial" w:cs="Arial"/>
+          <w:color w:val="000000" w:themeColor="text1"/>
+        </w:rPr>
+      </w:pPr>
+      <w:r>
+        <w:rPr>
+          <w:rFonts w:ascii="Arial" w:hAnsi="Arial" w:cs="Arial"/>
+          <w:color w:val="000000" w:themeColor="text1"/>
+        </w:rPr>
+        <w:t>Claridad y coherencia de la propuesta técnica</w:t>
+      </w:r>
+    </w:p>
+    <w:p>
+      <w:pPr>
+        <w:pStyle w:val="Prrafodelista"/>
+        <w:ind w:left="1440"/>
+        <w:jc w:val="both"/>
+        <w:rPr>
+          <w:rFonts w:ascii="Arial" w:hAnsi="Arial" w:cs="Arial"/>
+          <w:color w:val="000000" w:themeColor="text1"/>
+        </w:rPr>
+      </w:pPr>
+      <w:r>
+        <w:rPr>
+          <w:rFonts w:ascii="Arial" w:hAnsi="Arial" w:cs="Arial"/>
+          <w:color w:val="000000" w:themeColor="text1"/>
+        </w:rPr>
+        <w:t>Las propuestas técnicas son claras y bien organizadas, lo que facilita su comprensión y alineación con los objetivos</w:t>
+      </w:r>
+      <w:r>
+        <w:rPr>
+          <w:rFonts w:ascii="Arial" w:hAnsi="Arial" w:cs="Arial"/>
+          <w:color w:val="000000" w:themeColor="text1"/>
+        </w:rPr>
+        <w:t>.</w:t>
+      </w:r>
+    </w:p>
+    <w:p>
+      <w:pPr>
+        <w:pStyle w:val="Prrafodelista"/>
+        <w:ind w:left="1440"/>
+        <w:jc w:val="both"/>
+        <w:rPr>
+          <w:rFonts w:ascii="Arial" w:hAnsi="Arial" w:cs="Arial"/>
+          <w:color w:val="000000" w:themeColor="text1"/>
+        </w:rPr>
+      </w:pPr>
+    </w:p>
+    <w:p>
+      <w:pPr>
+        <w:pStyle w:val="Prrafodelista"/>
+        <w:numPr>
+          <w:ilvl w:val="1"/>
+          <w:numId w:val="6"/>
+        </w:numPr>
+        <w:jc w:val="both"/>
+        <w:rPr>
+          <w:rFonts w:ascii="Arial" w:hAnsi="Arial" w:cs="Arial"/>
+          <w:color w:val="000000" w:themeColor="text1"/>
+        </w:rPr>
+      </w:pPr>
+      <w:r>
+        <w:rPr>
+          <w:rFonts w:ascii="Arial" w:hAnsi="Arial" w:cs="Arial"/>
+          <w:color w:val="000000" w:themeColor="text1"/>
+        </w:rPr>
+        <w:t>Pertinencia y adecuación de la propuesta financiera</w:t>
+      </w:r>
+    </w:p>
+    <w:p>
+      <w:pPr>
+        <w:pStyle w:val="Prrafodelista"/>
+        <w:ind w:left="1440"/>
+        <w:jc w:val="both"/>
+        <w:rPr>
+          <w:rFonts w:ascii="Arial" w:hAnsi="Arial" w:cs="Arial"/>
+          <w:color w:val="000000" w:themeColor="text1"/>
+        </w:rPr>
+      </w:pPr>
+      <w:r>
+        <w:rPr>
+          <w:rFonts w:ascii="Arial" w:hAnsi="Arial" w:cs="Arial"/>
+          <w:color w:val="000000" w:themeColor="text1"/>
+        </w:rPr>
+        <w:t>La propuesta financiera cumple adecuadamente con los requerimientos en ambas evaluaciones.</w:t>
+      </w:r>
+    </w:p>
+    <w:p>
+      <w:pPr>
+        <w:pStyle w:val="Prrafodelista"/>
+        <w:ind w:left="1440"/>
+        <w:jc w:val="both"/>
+        <w:rPr>
+          <w:rFonts w:ascii="Arial" w:hAnsi="Arial" w:cs="Arial"/>
+          <w:color w:val="000000" w:themeColor="text1"/>
+        </w:rPr>
+      </w:pPr>
+    </w:p>
+    <w:p>
+      <w:pPr>
+        <w:pStyle w:val="Prrafodelista"/>
+        <w:numPr>
+          <w:ilvl w:val="1"/>
+          <w:numId w:val="6"/>
+        </w:numPr>
+        <w:jc w:val="both"/>
+        <w:rPr>
+          <w:rFonts w:ascii="Arial" w:hAnsi="Arial" w:cs="Arial"/>
+          <w:color w:val="000000" w:themeColor="text1"/>
+        </w:rPr>
+      </w:pPr>
+      <w:r>
+        <w:rPr>
+          <w:rFonts w:ascii="Arial" w:hAnsi="Arial" w:cs="Arial"/>
+          <w:color w:val="000000" w:themeColor="text1"/>
+        </w:rPr>
+        <w:t>Originalidad y creatividad de la propuesta</w:t>
+      </w:r>
+    </w:p>
+    <w:p>
+      <w:pPr>
+        <w:pStyle w:val="Prrafodelista"/>
+        <w:ind w:left="1440"/>
+        <w:jc w:val="both"/>
+        <w:rPr>
+          <w:rFonts w:ascii="Arial" w:hAnsi="Arial" w:cs="Arial"/>
+          <w:color w:val="000000" w:themeColor="text1"/>
+        </w:rPr>
+      </w:pPr>
+      <w:r>
+        <w:rPr>
+          <w:rFonts w:ascii="Arial" w:hAnsi="Arial" w:cs="Arial"/>
+          <w:color w:val="000000" w:themeColor="text1"/>
+        </w:rPr>
+        <w:t>Aquí se observa una diferencia significativa. La</w:t>
+      </w:r>
+      <w:r>
+        <w:rPr>
+          <w:rFonts w:ascii="Arial" w:hAnsi="Arial" w:cs="Arial"/>
+          <w:color w:val="000000" w:themeColor="text1"/>
+        </w:rPr>
+        <w:t xml:space="preserve"> evaluación de Memory Start</w:t>
+      </w:r>
+      <w:r>
+        <w:rPr>
+          <w:rFonts w:ascii="Arial" w:hAnsi="Arial" w:cs="Arial"/>
+          <w:color w:val="000000" w:themeColor="text1"/>
+        </w:rPr>
+        <w:t xml:space="preserve"> considera que la propuesta carece de elementos creativos destacados, mientras que l</w:t>
+      </w:r>
+      <w:r>
+        <w:rPr>
+          <w:rFonts w:ascii="Arial" w:hAnsi="Arial" w:cs="Arial"/>
+          <w:color w:val="000000" w:themeColor="text1"/>
+        </w:rPr>
+        <w:t>a evaluación de PAT</w:t>
+      </w:r>
+      <w:r>
+        <w:rPr>
+          <w:rFonts w:ascii="Arial" w:hAnsi="Arial" w:cs="Arial"/>
+          <w:color w:val="000000" w:themeColor="text1"/>
+        </w:rPr>
+        <w:t xml:space="preserve">  la califica como innovadora.</w:t>
+      </w:r>
+    </w:p>
+    <w:p>
+      <w:pPr>
+        <w:pStyle w:val="Prrafodelista"/>
+        <w:ind w:left="1440"/>
+        <w:jc w:val="both"/>
+        <w:rPr>
+          <w:rFonts w:ascii="Arial" w:hAnsi="Arial" w:cs="Arial"/>
+          <w:color w:val="000000" w:themeColor="text1"/>
+        </w:rPr>
+      </w:pPr>
+    </w:p>
+    <w:p>
+      <w:pPr>
+        <w:pStyle w:val="Prrafodelista"/>
+        <w:numPr>
+          <w:ilvl w:val="1"/>
+          <w:numId w:val="6"/>
+        </w:numPr>
+        <w:jc w:val="both"/>
+        <w:rPr>
+          <w:rFonts w:ascii="Arial" w:hAnsi="Arial" w:cs="Arial"/>
+          <w:color w:val="000000" w:themeColor="text1"/>
+        </w:rPr>
+      </w:pPr>
+      <w:r>
+        <w:rPr>
+          <w:rFonts w:ascii="Arial" w:hAnsi="Arial" w:cs="Arial"/>
+          <w:color w:val="000000" w:themeColor="text1"/>
+        </w:rPr>
+        <w:t>Viabilidad y factibilidad técnica y financiera</w:t>
+      </w:r>
+    </w:p>
+    <w:p>
+      <w:pPr>
+        <w:pStyle w:val="Prrafodelista"/>
+        <w:ind w:left="1440"/>
+        <w:jc w:val="both"/>
+        <w:rPr>
+          <w:rFonts w:ascii="Arial" w:hAnsi="Arial" w:cs="Arial"/>
+          <w:color w:val="000000" w:themeColor="text1"/>
+        </w:rPr>
+      </w:pPr>
+      <w:r>
+        <w:rPr>
+          <w:rFonts w:ascii="Arial" w:hAnsi="Arial" w:cs="Arial"/>
+          <w:color w:val="000000" w:themeColor="text1"/>
+        </w:rPr>
+        <w:t>Las propuestas son viables desde un punto de vista técnico y financiero según ambas evaluaciones.</w:t>
+      </w:r>
+    </w:p>
+    <w:p>
+      <w:pPr>
+        <w:pStyle w:val="Prrafodelista"/>
+        <w:ind w:left="1440"/>
+        <w:jc w:val="both"/>
+        <w:rPr>
+          <w:rFonts w:ascii="Arial" w:hAnsi="Arial" w:cs="Arial"/>
+          <w:color w:val="000000" w:themeColor="text1"/>
+        </w:rPr>
+      </w:pPr>
+    </w:p>
+    <w:p>
+      <w:pPr>
+        <w:pStyle w:val="Prrafodelista"/>
+        <w:numPr>
+          <w:ilvl w:val="1"/>
+          <w:numId w:val="6"/>
+        </w:numPr>
+        <w:jc w:val="both"/>
+        <w:rPr>
+          <w:rFonts w:ascii="Arial" w:hAnsi="Arial" w:cs="Arial"/>
+          <w:color w:val="000000" w:themeColor="text1"/>
+        </w:rPr>
+      </w:pPr>
+      <w:r>
+        <w:rPr>
+          <w:rFonts w:ascii="Arial" w:hAnsi="Arial" w:cs="Arial"/>
+          <w:color w:val="000000" w:themeColor="text1"/>
+        </w:rPr>
+        <w:t>Uso de herramientas tecnológicas</w:t>
+      </w:r>
+    </w:p>
+    <w:p>
+      <w:pPr>
+        <w:pStyle w:val="Prrafodelista"/>
+        <w:ind w:left="1440"/>
+        <w:jc w:val="both"/>
+        <w:rPr>
+          <w:rFonts w:ascii="Arial" w:hAnsi="Arial" w:cs="Arial"/>
+          <w:color w:val="000000" w:themeColor="text1"/>
+        </w:rPr>
+      </w:pPr>
+      <w:r>
+        <w:rPr>
+          <w:rFonts w:ascii="Arial" w:hAnsi="Arial" w:cs="Arial"/>
+          <w:color w:val="000000" w:themeColor="text1"/>
+        </w:rPr>
+        <w:t xml:space="preserve">La </w:t>
+      </w:r>
+      <w:r>
+        <w:rPr>
+          <w:rFonts w:ascii="Arial" w:hAnsi="Arial" w:cs="Arial"/>
+          <w:color w:val="000000" w:themeColor="text1"/>
+        </w:rPr>
+        <w:t>e</w:t>
+      </w:r>
+      <w:r>
+        <w:rPr>
+          <w:rFonts w:ascii="Arial" w:hAnsi="Arial" w:cs="Arial"/>
+          <w:color w:val="000000" w:themeColor="text1"/>
+        </w:rPr>
+        <w:t xml:space="preserve">valuación </w:t>
+      </w:r>
+      <w:r>
+        <w:rPr>
+          <w:rFonts w:ascii="Arial" w:hAnsi="Arial" w:cs="Arial"/>
+          <w:color w:val="000000" w:themeColor="text1"/>
+        </w:rPr>
+        <w:t>de Memory Start</w:t>
+      </w:r>
+      <w:r>
+        <w:rPr>
+          <w:rFonts w:ascii="Arial" w:hAnsi="Arial" w:cs="Arial"/>
+          <w:color w:val="000000" w:themeColor="text1"/>
+        </w:rPr>
+        <w:t xml:space="preserve"> considera que las herramientas utilizadas no son particularmente destacadas, lo que contrasta con la percepción positiva en la </w:t>
+      </w:r>
+      <w:r>
+        <w:rPr>
+          <w:rFonts w:ascii="Arial" w:hAnsi="Arial" w:cs="Arial"/>
+          <w:color w:val="000000" w:themeColor="text1"/>
+          <w:u w:val="single"/>
+        </w:rPr>
+        <w:t>e</w:t>
+      </w:r>
+      <w:r>
+        <w:rPr>
+          <w:rFonts w:ascii="Arial" w:hAnsi="Arial" w:cs="Arial"/>
+          <w:color w:val="000000" w:themeColor="text1"/>
+          <w:u w:val="single"/>
+        </w:rPr>
+        <w:t>valuación</w:t>
+      </w:r>
+      <w:r>
+        <w:rPr>
+          <w:rFonts w:ascii="Arial" w:hAnsi="Arial" w:cs="Arial"/>
+          <w:color w:val="000000" w:themeColor="text1"/>
+        </w:rPr>
+        <w:t xml:space="preserve"> de PAT</w:t>
+      </w:r>
+      <w:r>
+        <w:rPr>
+          <w:rFonts w:ascii="Arial" w:hAnsi="Arial" w:cs="Arial"/>
+          <w:color w:val="000000" w:themeColor="text1"/>
+        </w:rPr>
+        <w:t>.</w:t>
+      </w:r>
+    </w:p>
+    <w:p>
+      <w:pPr>
+        <w:pStyle w:val="Prrafodelista"/>
+        <w:ind w:left="1440"/>
+        <w:jc w:val="both"/>
+        <w:rPr>
+          <w:rFonts w:ascii="Arial" w:hAnsi="Arial" w:cs="Arial"/>
+          <w:color w:val="000000" w:themeColor="text1"/>
+        </w:rPr>
+      </w:pPr>
+    </w:p>
+    <w:p>
+      <w:pPr>
+        <w:pStyle w:val="Prrafodelista"/>
+        <w:numPr>
+          <w:ilvl w:val="1"/>
+          <w:numId w:val="6"/>
+        </w:numPr>
+        <w:jc w:val="both"/>
+        <w:rPr>
+          <w:rFonts w:ascii="Arial" w:hAnsi="Arial" w:cs="Arial"/>
+          <w:color w:val="000000" w:themeColor="text1"/>
+        </w:rPr>
+      </w:pPr>
+      <w:r>
+        <w:rPr>
+          <w:rFonts w:ascii="Arial" w:hAnsi="Arial" w:cs="Arial"/>
+          <w:color w:val="000000" w:themeColor="text1"/>
+        </w:rPr>
+        <w:t>Adaptabilidad de la propuesta</w:t>
+      </w:r>
+    </w:p>
+    <w:p>
+      <w:pPr>
+        <w:pStyle w:val="Prrafodelista"/>
+        <w:ind w:left="1440"/>
+        <w:jc w:val="both"/>
+        <w:rPr>
+          <w:rFonts w:ascii="Arial" w:hAnsi="Arial" w:cs="Arial"/>
+          <w:color w:val="000000" w:themeColor="text1"/>
+        </w:rPr>
+      </w:pPr>
+      <w:r>
+        <w:rPr>
+          <w:rFonts w:ascii="Arial" w:hAnsi="Arial" w:cs="Arial"/>
+          <w:color w:val="000000" w:themeColor="text1"/>
+        </w:rPr>
+        <w:t>Ambas evaluaciones coinciden en que la propuesta tiene cierta adaptabilidad, aunque con limitaciones importantes.</w:t>
+      </w:r>
+    </w:p>
+    <w:p>
+      <w:pPr>
+        <w:pStyle w:val="Prrafodelista"/>
+        <w:ind w:left="1440"/>
+        <w:jc w:val="both"/>
+        <w:rPr>
+          <w:rFonts w:ascii="Arial" w:hAnsi="Arial" w:cs="Arial"/>
+          <w:color w:val="000000" w:themeColor="text1"/>
+        </w:rPr>
+      </w:pPr>
+    </w:p>
+    <w:p>
+      <w:pPr>
+        <w:pStyle w:val="Prrafodelista"/>
+        <w:numPr>
+          <w:ilvl w:val="1"/>
+          <w:numId w:val="6"/>
+        </w:numPr>
+        <w:jc w:val="both"/>
+        <w:rPr>
+          <w:rFonts w:ascii="Arial" w:hAnsi="Arial" w:cs="Arial"/>
+          <w:color w:val="000000" w:themeColor="text1"/>
+        </w:rPr>
+      </w:pPr>
+      <w:r>
+        <w:rPr>
+          <w:rFonts w:ascii="Arial" w:hAnsi="Arial" w:cs="Arial"/>
+          <w:color w:val="000000" w:themeColor="text1"/>
+        </w:rPr>
+        <w:t>Uso eficiente de recursos</w:t>
+      </w:r>
+    </w:p>
+    <w:p>
+      <w:pPr>
+        <w:pStyle w:val="Prrafodelista"/>
+        <w:ind w:left="1440"/>
+        <w:jc w:val="both"/>
+        <w:rPr>
+          <w:rFonts w:ascii="Arial" w:hAnsi="Arial" w:cs="Arial"/>
+          <w:color w:val="000000" w:themeColor="text1"/>
+        </w:rPr>
+      </w:pPr>
+      <w:r>
+        <w:rPr>
+          <w:rFonts w:ascii="Arial" w:hAnsi="Arial" w:cs="Arial"/>
+          <w:color w:val="000000" w:themeColor="text1"/>
+        </w:rPr>
+        <w:t>El uso de recursos fue considerado óptimo en ambas propuestas.</w:t>
+      </w:r>
+    </w:p>
+    <w:p>
+      <w:pPr>
+        <w:pStyle w:val="Prrafodelista"/>
+        <w:ind w:left="1440"/>
+        <w:jc w:val="both"/>
+        <w:rPr>
+          <w:rFonts w:ascii="Arial" w:hAnsi="Arial" w:cs="Arial"/>
+          <w:color w:val="000000" w:themeColor="text1"/>
+        </w:rPr>
+      </w:pPr>
+    </w:p>
+    <w:p>
+      <w:pPr>
+        <w:pStyle w:val="Prrafodelista"/>
+        <w:numPr>
+          <w:ilvl w:val="1"/>
+          <w:numId w:val="6"/>
+        </w:numPr>
+        <w:jc w:val="both"/>
+        <w:rPr>
+          <w:rFonts w:ascii="Arial" w:hAnsi="Arial" w:cs="Arial"/>
+          <w:color w:val="000000" w:themeColor="text1"/>
+        </w:rPr>
+      </w:pPr>
+      <w:r>
+        <w:rPr>
+          <w:rFonts w:ascii="Arial" w:hAnsi="Arial" w:cs="Arial"/>
+          <w:color w:val="000000" w:themeColor="text1"/>
+        </w:rPr>
+        <w:t>Innovación técnica</w:t>
+      </w:r>
+    </w:p>
+    <w:p>
+      <w:pPr>
+        <w:pStyle w:val="Prrafodelista"/>
+        <w:ind w:left="1440"/>
+        <w:jc w:val="both"/>
+        <w:rPr>
+          <w:rFonts w:ascii="Arial" w:hAnsi="Arial" w:cs="Arial"/>
+          <w:color w:val="000000" w:themeColor="text1"/>
+        </w:rPr>
+      </w:pPr>
+      <w:r>
+        <w:rPr>
+          <w:rFonts w:ascii="Arial" w:hAnsi="Arial" w:cs="Arial"/>
+          <w:color w:val="000000" w:themeColor="text1"/>
+        </w:rPr>
+        <w:t xml:space="preserve">Nuevamente, hay una diferencia importante. La </w:t>
+      </w:r>
+      <w:r>
+        <w:rPr>
+          <w:rFonts w:ascii="Arial" w:hAnsi="Arial" w:cs="Arial"/>
+          <w:color w:val="000000" w:themeColor="text1"/>
+        </w:rPr>
+        <w:t>e</w:t>
+      </w:r>
+      <w:r>
+        <w:rPr>
+          <w:rFonts w:ascii="Arial" w:hAnsi="Arial" w:cs="Arial"/>
+          <w:color w:val="000000" w:themeColor="text1"/>
+        </w:rPr>
+        <w:t xml:space="preserve">valuación </w:t>
+      </w:r>
+      <w:r>
+        <w:rPr>
+          <w:rFonts w:ascii="Arial" w:hAnsi="Arial" w:cs="Arial"/>
+          <w:color w:val="000000" w:themeColor="text1"/>
+        </w:rPr>
+        <w:t>de Memory Start</w:t>
+      </w:r>
+      <w:r>
+        <w:rPr>
+          <w:rFonts w:ascii="Arial" w:hAnsi="Arial" w:cs="Arial"/>
+          <w:color w:val="000000" w:themeColor="text1"/>
+        </w:rPr>
+        <w:t xml:space="preserve"> no percibe ideas novedosas en la propuesta.</w:t>
+      </w:r>
+    </w:p>
+    <w:p>
+      <w:pPr>
+        <w:pStyle w:val="Prrafodelista"/>
+        <w:ind w:left="1440"/>
+        <w:jc w:val="both"/>
+        <w:rPr>
+          <w:rFonts w:ascii="Arial" w:hAnsi="Arial" w:cs="Arial"/>
+          <w:color w:val="000000" w:themeColor="text1"/>
+        </w:rPr>
+      </w:pPr>
+    </w:p>
+    <w:p>
+      <w:pPr>
+        <w:pStyle w:val="Prrafodelista"/>
+        <w:numPr>
+          <w:ilvl w:val="1"/>
+          <w:numId w:val="6"/>
+        </w:numPr>
+        <w:jc w:val="both"/>
+        <w:rPr>
+          <w:rFonts w:ascii="Arial" w:hAnsi="Arial" w:cs="Arial"/>
+          <w:color w:val="000000" w:themeColor="text1"/>
+        </w:rPr>
+      </w:pPr>
+      <w:r>
+        <w:rPr>
+          <w:rFonts w:ascii="Arial" w:hAnsi="Arial" w:cs="Arial"/>
+          <w:color w:val="000000" w:themeColor="text1"/>
+        </w:rPr>
+        <w:t>Cumplimiento de plazos establecidos</w:t>
+      </w:r>
+    </w:p>
+    <w:p>
+      <w:pPr>
+        <w:pStyle w:val="Prrafodelista"/>
+        <w:ind w:left="1440"/>
+        <w:jc w:val="both"/>
+        <w:rPr>
+          <w:rFonts w:ascii="Arial" w:hAnsi="Arial" w:cs="Arial"/>
+          <w:color w:val="000000" w:themeColor="text1"/>
+        </w:rPr>
+      </w:pPr>
+      <w:r>
+        <w:rPr>
+          <w:rFonts w:ascii="Arial" w:hAnsi="Arial" w:cs="Arial"/>
+          <w:color w:val="000000" w:themeColor="text1"/>
+        </w:rPr>
+        <w:t>Ambas evaluaciones consideran que el cronograma y los plazos son claros y razonables.</w:t>
+      </w:r>
+    </w:p>
+    <w:p>
+      <w:pPr>
+        <w:jc w:val="both"/>
+        <w:rPr>
+          <w:rFonts w:ascii="Arial" w:hAnsi="Arial" w:cs="Arial"/>
+          <w:color w:val="000000" w:themeColor="text1"/>
+        </w:rPr>
+      </w:pPr>
+    </w:p>
+    <w:p>
+      <w:pPr>
+        <w:pStyle w:val="Prrafodelista"/>
+        <w:numPr>
+          <w:ilvl w:val="0"/>
+          <w:numId w:val="6"/>
+        </w:numPr>
+        <w:jc w:val="both"/>
+        <w:rPr>
+          <w:rFonts w:ascii="Arial" w:hAnsi="Arial" w:cs="Arial"/>
+          <w:color w:val="000000" w:themeColor="text1"/>
+          <w:sz w:val="24"/>
+          <w:szCs w:val="24"/>
+        </w:rPr>
+      </w:pPr>
+      <w:r>
+        <w:rPr>
+          <w:rFonts w:ascii="Arial" w:hAnsi="Arial" w:cs="Arial"/>
+          <w:color w:val="000000" w:themeColor="text1"/>
+          <w:sz w:val="24"/>
+          <w:szCs w:val="24"/>
+        </w:rPr>
+        <w:t>Observaciones Generales</w:t>
+      </w:r>
+    </w:p>
+    <w:p>
+      <w:pPr>
+        <w:pStyle w:val="Prrafodelista"/>
+        <w:numPr>
+          <w:ilvl w:val="0"/>
+          <w:numId w:val="7"/>
+        </w:numPr>
+        <w:jc w:val="both"/>
+        <w:rPr>
+          <w:rFonts w:ascii="Arial" w:hAnsi="Arial" w:cs="Arial"/>
+          <w:color w:val="000000" w:themeColor="text1"/>
+        </w:rPr>
+      </w:pPr>
+      <w:r>
+        <w:rPr>
+          <w:rFonts w:ascii="Arial" w:hAnsi="Arial" w:cs="Arial"/>
+          <w:color w:val="000000" w:themeColor="text1"/>
+        </w:rPr>
+        <w:t xml:space="preserve">Las principales diferencias entre las evaluaciones se encuentran en los aspectos de originalidad y creatividad, uso de herramientas tecnológicas, e innovación técnica, donde la </w:t>
+      </w:r>
+      <w:r>
+        <w:rPr>
+          <w:rFonts w:ascii="Arial" w:hAnsi="Arial" w:cs="Arial"/>
+          <w:color w:val="000000" w:themeColor="text1"/>
+        </w:rPr>
+        <w:t>e</w:t>
+      </w:r>
+      <w:r>
+        <w:rPr>
+          <w:rFonts w:ascii="Arial" w:hAnsi="Arial" w:cs="Arial"/>
+          <w:color w:val="000000" w:themeColor="text1"/>
+        </w:rPr>
+        <w:t xml:space="preserve">valuación </w:t>
+      </w:r>
+      <w:r>
+        <w:rPr>
+          <w:rFonts w:ascii="Arial" w:hAnsi="Arial" w:cs="Arial"/>
+          <w:color w:val="000000" w:themeColor="text1"/>
+        </w:rPr>
+        <w:t>de Memory Start</w:t>
+      </w:r>
+      <w:r>
+        <w:rPr>
+          <w:rFonts w:ascii="Arial" w:hAnsi="Arial" w:cs="Arial"/>
+          <w:color w:val="000000" w:themeColor="text1"/>
+        </w:rPr>
+        <w:t xml:space="preserve"> asignó calificaciones significativamente más bajas. Esto sugiere percepciones distintas respecto a la propuesta en términos de su carácter innovador y su uso de tecnología.</w:t>
+      </w:r>
+    </w:p>
+    <w:p>
+      <w:pPr>
+        <w:pStyle w:val="Prrafodelista"/>
+        <w:numPr>
+          <w:ilvl w:val="0"/>
+          <w:numId w:val="7"/>
+        </w:numPr>
+        <w:jc w:val="both"/>
+        <w:rPr>
+          <w:rFonts w:ascii="Arial" w:hAnsi="Arial" w:cs="Arial"/>
+          <w:color w:val="000000" w:themeColor="text1"/>
+        </w:rPr>
+      </w:pPr>
+      <w:r>
+        <w:rPr>
+          <w:rFonts w:ascii="Arial" w:hAnsi="Arial" w:cs="Arial"/>
+          <w:color w:val="000000" w:themeColor="text1"/>
+        </w:rPr>
+        <w:t>En todos los demás aspectos (claridad, viabilidad, uso de recursos, cumplimiento de plazos), ambas evaluaciones son consistentes, indicando un consenso en cuanto a la solidez de la propuesta básica.</w:t>
+      </w:r>
+    </w:p>
+    <w:p>
+      <w:pPr>
+        <w:jc w:val="both"/>
+        <w:rPr>
+          <w:rFonts w:ascii="Arial" w:hAnsi="Arial" w:cs="Arial"/>
+          <w:color w:val="000000" w:themeColor="text1"/>
+          <w:sz w:val="24"/>
+          <w:szCs w:val="24"/>
+        </w:rPr>
+      </w:pPr>
+    </w:p>
+    <w:p>
+      <w:pPr>
+        <w:pStyle w:val="Prrafodelista"/>
+        <w:numPr>
+          <w:ilvl w:val="0"/>
+          <w:numId w:val="6"/>
+        </w:numPr>
+        <w:jc w:val="both"/>
+        <w:rPr>
+          <w:rFonts w:ascii="Arial" w:hAnsi="Arial" w:cs="Arial"/>
+          <w:color w:val="000000" w:themeColor="text1"/>
+          <w:sz w:val="24"/>
+          <w:szCs w:val="24"/>
+        </w:rPr>
+      </w:pPr>
+      <w:r>
+        <w:rPr>
+          <w:rFonts w:ascii="Arial" w:hAnsi="Arial" w:cs="Arial"/>
+          <w:color w:val="000000" w:themeColor="text1"/>
+          <w:sz w:val="24"/>
+          <w:szCs w:val="24"/>
+        </w:rPr>
+        <w:t xml:space="preserve">Conclusiones </w:t>
+      </w:r>
+    </w:p>
+    <w:p>
+      <w:pPr>
+        <w:pStyle w:val="Prrafodelista"/>
+        <w:numPr>
+          <w:ilvl w:val="0"/>
+          <w:numId w:val="9"/>
+        </w:numPr>
+        <w:jc w:val="both"/>
+        <w:rPr>
+          <w:rFonts w:ascii="Arial" w:hAnsi="Arial" w:cs="Arial"/>
+          <w:color w:val="000000" w:themeColor="text1"/>
+        </w:rPr>
+      </w:pPr>
+      <w:r>
+        <w:rPr>
+          <w:rFonts w:ascii="Arial" w:hAnsi="Arial" w:cs="Arial"/>
+          <w:color w:val="000000" w:themeColor="text1"/>
+        </w:rPr>
+        <w:t xml:space="preserve">La propuesta evaluada es clara, bien fundamentada </w:t>
+      </w:r>
+      <w:r>
+        <w:rPr>
+          <w:rFonts w:ascii="Arial" w:hAnsi="Arial" w:cs="Arial"/>
+          <w:color w:val="000000" w:themeColor="text1"/>
+        </w:rPr>
+        <w:t>técnica y financieramente</w:t>
+      </w:r>
+      <w:r>
+        <w:rPr>
+          <w:rFonts w:ascii="Arial" w:hAnsi="Arial" w:cs="Arial"/>
+          <w:color w:val="000000" w:themeColor="text1"/>
+        </w:rPr>
+        <w:t xml:space="preserve"> viable, además de cumplir con los plazos y los recursos asignados.</w:t>
+      </w:r>
+    </w:p>
+    <w:p>
+      <w:pPr>
+        <w:pStyle w:val="Prrafodelista"/>
+        <w:numPr>
+          <w:ilvl w:val="0"/>
+          <w:numId w:val="9"/>
+        </w:numPr>
+        <w:jc w:val="both"/>
+        <w:rPr>
+          <w:rFonts w:ascii="Arial" w:hAnsi="Arial" w:cs="Arial"/>
+          <w:color w:val="000000" w:themeColor="text1"/>
+        </w:rPr>
+      </w:pPr>
+      <w:r>
+        <w:rPr>
+          <w:rFonts w:ascii="Arial" w:hAnsi="Arial" w:cs="Arial"/>
+          <w:color w:val="000000" w:themeColor="text1"/>
+        </w:rPr>
+        <w:t>La percepción de creatividad e innovación es desigual entre las evaluaciones. Es importante abordar estos aspectos para garantizar que todos los evaluadores perciban un valor diferencial y un uso destacado de la tecnología.</w:t>
+      </w:r>
+    </w:p>
+    <w:p>
+      <w:pPr>
+        <w:jc w:val="both"/>
         <w:rPr>
           <w:rFonts w:ascii="Arial" w:hAnsi="Arial" w:cs="Arial"/>
           <w:color w:val="000000" w:themeColor="text1"/>
@@ -4693,7 +5631,6 @@
         </wp:inline>
       </w:drawing>
     </w:r>
-    <w:proofErr w:type="spellStart"/>
     <w:r>
       <w:rPr>
         <w:b/>
@@ -4702,7 +5639,6 @@
       </w:rPr>
       <w:t>SENAComunica</w:t>
     </w:r>
-    <w:proofErr w:type="spellEnd"/>
   </w:p>
   <w:p>
     <w:pPr>
@@ -5406,6 +6342,205 @@
     </w:lvl>
   </w:abstractNum>
   <w:abstractNum w:abstractNumId="1" w15:restartNumberingAfterBreak="0">
+    <w:nsid w:val="1BF1344A"/>
+    <w:multiLevelType w:val="hybridMultilevel"/>
+    <w:tmpl w:val="71BEE4BE"/>
+    <w:lvl w:ilvl="0" w:tplc="240A0001">
+      <w:start w:val="1"/>
+      <w:numFmt w:val="bullet"/>
+      <w:lvlText w:val=""/>
+      <w:lvlJc w:val="left"/>
+      <w:pPr>
+        <w:ind w:left="1440" w:hanging="360"/>
+      </w:pPr>
+      <w:rPr>
+        <w:rFonts w:ascii="Symbol" w:hAnsi="Symbol" w:hint="default"/>
+      </w:rPr>
+    </w:lvl>
+    <w:lvl w:ilvl="1" w:tplc="240A0003" w:tentative="1">
+      <w:start w:val="1"/>
+      <w:numFmt w:val="bullet"/>
+      <w:lvlText w:val="o"/>
+      <w:lvlJc w:val="left"/>
+      <w:pPr>
+        <w:ind w:left="2160" w:hanging="360"/>
+      </w:pPr>
+      <w:rPr>
+        <w:rFonts w:ascii="Courier New" w:hAnsi="Courier New" w:cs="Courier New" w:hint="default"/>
+      </w:rPr>
+    </w:lvl>
+    <w:lvl w:ilvl="2" w:tplc="240A0005" w:tentative="1">
+      <w:start w:val="1"/>
+      <w:numFmt w:val="bullet"/>
+      <w:lvlText w:val=""/>
+      <w:lvlJc w:val="left"/>
+      <w:pPr>
+        <w:ind w:left="2880" w:hanging="360"/>
+      </w:pPr>
+      <w:rPr>
+        <w:rFonts w:ascii="Wingdings" w:hAnsi="Wingdings" w:hint="default"/>
+      </w:rPr>
+    </w:lvl>
+    <w:lvl w:ilvl="3" w:tplc="240A0001" w:tentative="1">
+      <w:start w:val="1"/>
+      <w:numFmt w:val="bullet"/>
+      <w:lvlText w:val=""/>
+      <w:lvlJc w:val="left"/>
+      <w:pPr>
+        <w:ind w:left="3600" w:hanging="360"/>
+      </w:pPr>
+      <w:rPr>
+        <w:rFonts w:ascii="Symbol" w:hAnsi="Symbol" w:hint="default"/>
+      </w:rPr>
+    </w:lvl>
+    <w:lvl w:ilvl="4" w:tplc="240A0003" w:tentative="1">
+      <w:start w:val="1"/>
+      <w:numFmt w:val="bullet"/>
+      <w:lvlText w:val="o"/>
+      <w:lvlJc w:val="left"/>
+      <w:pPr>
+        <w:ind w:left="4320" w:hanging="360"/>
+      </w:pPr>
+      <w:rPr>
+        <w:rFonts w:ascii="Courier New" w:hAnsi="Courier New" w:cs="Courier New" w:hint="default"/>
+      </w:rPr>
+    </w:lvl>
+    <w:lvl w:ilvl="5" w:tplc="240A0005" w:tentative="1">
+      <w:start w:val="1"/>
+      <w:numFmt w:val="bullet"/>
+      <w:lvlText w:val=""/>
+      <w:lvlJc w:val="left"/>
+      <w:pPr>
+        <w:ind w:left="5040" w:hanging="360"/>
+      </w:pPr>
+      <w:rPr>
+        <w:rFonts w:ascii="Wingdings" w:hAnsi="Wingdings" w:hint="default"/>
+      </w:rPr>
+    </w:lvl>
+    <w:lvl w:ilvl="6" w:tplc="240A0001" w:tentative="1">
+      <w:start w:val="1"/>
+      <w:numFmt w:val="bullet"/>
+      <w:lvlText w:val=""/>
+      <w:lvlJc w:val="left"/>
+      <w:pPr>
+        <w:ind w:left="5760" w:hanging="360"/>
+      </w:pPr>
+      <w:rPr>
+        <w:rFonts w:ascii="Symbol" w:hAnsi="Symbol" w:hint="default"/>
+      </w:rPr>
+    </w:lvl>
+    <w:lvl w:ilvl="7" w:tplc="240A0003" w:tentative="1">
+      <w:start w:val="1"/>
+      <w:numFmt w:val="bullet"/>
+      <w:lvlText w:val="o"/>
+      <w:lvlJc w:val="left"/>
+      <w:pPr>
+        <w:ind w:left="6480" w:hanging="360"/>
+      </w:pPr>
+      <w:rPr>
+        <w:rFonts w:ascii="Courier New" w:hAnsi="Courier New" w:cs="Courier New" w:hint="default"/>
+      </w:rPr>
+    </w:lvl>
+    <w:lvl w:ilvl="8" w:tplc="240A0005" w:tentative="1">
+      <w:start w:val="1"/>
+      <w:numFmt w:val="bullet"/>
+      <w:lvlText w:val=""/>
+      <w:lvlJc w:val="left"/>
+      <w:pPr>
+        <w:ind w:left="7200" w:hanging="360"/>
+      </w:pPr>
+      <w:rPr>
+        <w:rFonts w:ascii="Wingdings" w:hAnsi="Wingdings" w:hint="default"/>
+      </w:rPr>
+    </w:lvl>
+  </w:abstractNum>
+  <w:abstractNum w:abstractNumId="2" w15:restartNumberingAfterBreak="0">
+    <w:nsid w:val="270F2CDA"/>
+    <w:multiLevelType w:val="hybridMultilevel"/>
+    <w:tmpl w:val="E1A64D6A"/>
+    <w:lvl w:ilvl="0" w:tplc="240A000F">
+      <w:start w:val="1"/>
+      <w:numFmt w:val="decimal"/>
+      <w:lvlText w:val="%1."/>
+      <w:lvlJc w:val="left"/>
+      <w:pPr>
+        <w:ind w:left="720" w:hanging="360"/>
+      </w:pPr>
+    </w:lvl>
+    <w:lvl w:ilvl="1" w:tplc="240A0019">
+      <w:start w:val="1"/>
+      <w:numFmt w:val="lowerLetter"/>
+      <w:lvlText w:val="%2."/>
+      <w:lvlJc w:val="left"/>
+      <w:pPr>
+        <w:ind w:left="1440" w:hanging="360"/>
+      </w:pPr>
+    </w:lvl>
+    <w:lvl w:ilvl="2" w:tplc="240A001B">
+      <w:start w:val="1"/>
+      <w:numFmt w:val="lowerRoman"/>
+      <w:lvlText w:val="%3."/>
+      <w:lvlJc w:val="right"/>
+      <w:pPr>
+        <w:ind w:left="2160" w:hanging="180"/>
+      </w:pPr>
+    </w:lvl>
+    <w:lvl w:ilvl="3" w:tplc="240A000F" w:tentative="1">
+      <w:start w:val="1"/>
+      <w:numFmt w:val="decimal"/>
+      <w:lvlText w:val="%4."/>
+      <w:lvlJc w:val="left"/>
+      <w:pPr>
+        <w:ind w:left="2880" w:hanging="360"/>
+      </w:pPr>
+    </w:lvl>
+    <w:lvl w:ilvl="4" w:tplc="240A0019" w:tentative="1">
+      <w:start w:val="1"/>
+      <w:numFmt w:val="lowerLetter"/>
+      <w:lvlText w:val="%5."/>
+      <w:lvlJc w:val="left"/>
+      <w:pPr>
+        <w:ind w:left="3600" w:hanging="360"/>
+      </w:pPr>
+    </w:lvl>
+    <w:lvl w:ilvl="5" w:tplc="240A001B" w:tentative="1">
+      <w:start w:val="1"/>
+      <w:numFmt w:val="lowerRoman"/>
+      <w:lvlText w:val="%6."/>
+      <w:lvlJc w:val="right"/>
+      <w:pPr>
+        <w:ind w:left="4320" w:hanging="180"/>
+      </w:pPr>
+    </w:lvl>
+    <w:lvl w:ilvl="6" w:tplc="240A000F" w:tentative="1">
+      <w:start w:val="1"/>
+      <w:numFmt w:val="decimal"/>
+      <w:lvlText w:val="%7."/>
+      <w:lvlJc w:val="left"/>
+      <w:pPr>
+        <w:ind w:left="5040" w:hanging="360"/>
+      </w:pPr>
+    </w:lvl>
+    <w:lvl w:ilvl="7" w:tplc="240A0019" w:tentative="1">
+      <w:start w:val="1"/>
+      <w:numFmt w:val="lowerLetter"/>
+      <w:lvlText w:val="%8."/>
+      <w:lvlJc w:val="left"/>
+      <w:pPr>
+        <w:ind w:left="5760" w:hanging="360"/>
+      </w:pPr>
+    </w:lvl>
+    <w:lvl w:ilvl="8" w:tplc="240A001B" w:tentative="1">
+      <w:start w:val="1"/>
+      <w:numFmt w:val="lowerRoman"/>
+      <w:lvlText w:val="%9."/>
+      <w:lvlJc w:val="right"/>
+      <w:pPr>
+        <w:ind w:left="6480" w:hanging="180"/>
+      </w:pPr>
+    </w:lvl>
+  </w:abstractNum>
+  <w:abstractNum w:abstractNumId="3" w15:restartNumberingAfterBreak="0">
     <w:nsid w:val="31900EA8"/>
     <w:multiLevelType w:val="hybridMultilevel"/>
     <w:tmpl w:val="FBD26AE8"/>
@@ -5518,7 +6653,7 @@
       </w:rPr>
     </w:lvl>
   </w:abstractNum>
-  <w:abstractNum w:abstractNumId="2" w15:restartNumberingAfterBreak="0">
+  <w:abstractNum w:abstractNumId="4" w15:restartNumberingAfterBreak="0">
     <w:nsid w:val="35BB0F68"/>
     <w:multiLevelType w:val="hybridMultilevel"/>
     <w:tmpl w:val="8AC66BF2"/>
@@ -5631,7 +6766,7 @@
       </w:rPr>
     </w:lvl>
   </w:abstractNum>
-  <w:abstractNum w:abstractNumId="3" w15:restartNumberingAfterBreak="0">
+  <w:abstractNum w:abstractNumId="5" w15:restartNumberingAfterBreak="0">
     <w:nsid w:val="5F092ADB"/>
     <w:multiLevelType w:val="hybridMultilevel"/>
     <w:tmpl w:val="002C1686"/>
@@ -5720,7 +6855,120 @@
       </w:pPr>
     </w:lvl>
   </w:abstractNum>
-  <w:abstractNum w:abstractNumId="4" w15:restartNumberingAfterBreak="0">
+  <w:abstractNum w:abstractNumId="6" w15:restartNumberingAfterBreak="0">
+    <w:nsid w:val="66B90F4D"/>
+    <w:multiLevelType w:val="hybridMultilevel"/>
+    <w:tmpl w:val="6E72AB8A"/>
+    <w:lvl w:ilvl="0" w:tplc="240A0001">
+      <w:start w:val="1"/>
+      <w:numFmt w:val="bullet"/>
+      <w:lvlText w:val=""/>
+      <w:lvlJc w:val="left"/>
+      <w:pPr>
+        <w:ind w:left="1440" w:hanging="360"/>
+      </w:pPr>
+      <w:rPr>
+        <w:rFonts w:ascii="Symbol" w:hAnsi="Symbol" w:hint="default"/>
+      </w:rPr>
+    </w:lvl>
+    <w:lvl w:ilvl="1" w:tplc="240A0003" w:tentative="1">
+      <w:start w:val="1"/>
+      <w:numFmt w:val="bullet"/>
+      <w:lvlText w:val="o"/>
+      <w:lvlJc w:val="left"/>
+      <w:pPr>
+        <w:ind w:left="2160" w:hanging="360"/>
+      </w:pPr>
+      <w:rPr>
+        <w:rFonts w:ascii="Courier New" w:hAnsi="Courier New" w:cs="Courier New" w:hint="default"/>
+      </w:rPr>
+    </w:lvl>
+    <w:lvl w:ilvl="2" w:tplc="240A0005" w:tentative="1">
+      <w:start w:val="1"/>
+      <w:numFmt w:val="bullet"/>
+      <w:lvlText w:val=""/>
+      <w:lvlJc w:val="left"/>
+      <w:pPr>
+        <w:ind w:left="2880" w:hanging="360"/>
+      </w:pPr>
+      <w:rPr>
+        <w:rFonts w:ascii="Wingdings" w:hAnsi="Wingdings" w:hint="default"/>
+      </w:rPr>
+    </w:lvl>
+    <w:lvl w:ilvl="3" w:tplc="240A0001" w:tentative="1">
+      <w:start w:val="1"/>
+      <w:numFmt w:val="bullet"/>
+      <w:lvlText w:val=""/>
+      <w:lvlJc w:val="left"/>
+      <w:pPr>
+        <w:ind w:left="3600" w:hanging="360"/>
+      </w:pPr>
+      <w:rPr>
+        <w:rFonts w:ascii="Symbol" w:hAnsi="Symbol" w:hint="default"/>
+      </w:rPr>
+    </w:lvl>
+    <w:lvl w:ilvl="4" w:tplc="240A0003" w:tentative="1">
+      <w:start w:val="1"/>
+      <w:numFmt w:val="bullet"/>
+      <w:lvlText w:val="o"/>
+      <w:lvlJc w:val="left"/>
+      <w:pPr>
+        <w:ind w:left="4320" w:hanging="360"/>
+      </w:pPr>
+      <w:rPr>
+        <w:rFonts w:ascii="Courier New" w:hAnsi="Courier New" w:cs="Courier New" w:hint="default"/>
+      </w:rPr>
+    </w:lvl>
+    <w:lvl w:ilvl="5" w:tplc="240A0005" w:tentative="1">
+      <w:start w:val="1"/>
+      <w:numFmt w:val="bullet"/>
+      <w:lvlText w:val=""/>
+      <w:lvlJc w:val="left"/>
+      <w:pPr>
+        <w:ind w:left="5040" w:hanging="360"/>
+      </w:pPr>
+      <w:rPr>
+        <w:rFonts w:ascii="Wingdings" w:hAnsi="Wingdings" w:hint="default"/>
+      </w:rPr>
+    </w:lvl>
+    <w:lvl w:ilvl="6" w:tplc="240A0001" w:tentative="1">
+      <w:start w:val="1"/>
+      <w:numFmt w:val="bullet"/>
+      <w:lvlText w:val=""/>
+      <w:lvlJc w:val="left"/>
+      <w:pPr>
+        <w:ind w:left="5760" w:hanging="360"/>
+      </w:pPr>
+      <w:rPr>
+        <w:rFonts w:ascii="Symbol" w:hAnsi="Symbol" w:hint="default"/>
+      </w:rPr>
+    </w:lvl>
+    <w:lvl w:ilvl="7" w:tplc="240A0003" w:tentative="1">
+      <w:start w:val="1"/>
+      <w:numFmt w:val="bullet"/>
+      <w:lvlText w:val="o"/>
+      <w:lvlJc w:val="left"/>
+      <w:pPr>
+        <w:ind w:left="6480" w:hanging="360"/>
+      </w:pPr>
+      <w:rPr>
+        <w:rFonts w:ascii="Courier New" w:hAnsi="Courier New" w:cs="Courier New" w:hint="default"/>
+      </w:rPr>
+    </w:lvl>
+    <w:lvl w:ilvl="8" w:tplc="240A0005" w:tentative="1">
+      <w:start w:val="1"/>
+      <w:numFmt w:val="bullet"/>
+      <w:lvlText w:val=""/>
+      <w:lvlJc w:val="left"/>
+      <w:pPr>
+        <w:ind w:left="7200" w:hanging="360"/>
+      </w:pPr>
+      <w:rPr>
+        <w:rFonts w:ascii="Wingdings" w:hAnsi="Wingdings" w:hint="default"/>
+      </w:rPr>
+    </w:lvl>
+  </w:abstractNum>
+  <w:abstractNum w:abstractNumId="7" w15:restartNumberingAfterBreak="0">
     <w:nsid w:val="69DD1BC3"/>
     <w:multiLevelType w:val="multilevel"/>
     <w:tmpl w:val="A394EEFC"/>
@@ -5833,20 +7081,145 @@
       </w:rPr>
     </w:lvl>
   </w:abstractNum>
+  <w:abstractNum w:abstractNumId="8" w15:restartNumberingAfterBreak="0">
+    <w:nsid w:val="7A612D9F"/>
+    <w:multiLevelType w:val="hybridMultilevel"/>
+    <w:tmpl w:val="EF5E746E"/>
+    <w:lvl w:ilvl="0" w:tplc="240A0001">
+      <w:start w:val="1"/>
+      <w:numFmt w:val="bullet"/>
+      <w:lvlText w:val=""/>
+      <w:lvlJc w:val="left"/>
+      <w:pPr>
+        <w:ind w:left="1440" w:hanging="360"/>
+      </w:pPr>
+      <w:rPr>
+        <w:rFonts w:ascii="Symbol" w:hAnsi="Symbol" w:hint="default"/>
+      </w:rPr>
+    </w:lvl>
+    <w:lvl w:ilvl="1" w:tplc="240A0003" w:tentative="1">
+      <w:start w:val="1"/>
+      <w:numFmt w:val="bullet"/>
+      <w:lvlText w:val="o"/>
+      <w:lvlJc w:val="left"/>
+      <w:pPr>
+        <w:ind w:left="2160" w:hanging="360"/>
+      </w:pPr>
+      <w:rPr>
+        <w:rFonts w:ascii="Courier New" w:hAnsi="Courier New" w:cs="Courier New" w:hint="default"/>
+      </w:rPr>
+    </w:lvl>
+    <w:lvl w:ilvl="2" w:tplc="240A0005" w:tentative="1">
+      <w:start w:val="1"/>
+      <w:numFmt w:val="bullet"/>
+      <w:lvlText w:val=""/>
+      <w:lvlJc w:val="left"/>
+      <w:pPr>
+        <w:ind w:left="2880" w:hanging="360"/>
+      </w:pPr>
+      <w:rPr>
+        <w:rFonts w:ascii="Wingdings" w:hAnsi="Wingdings" w:hint="default"/>
+      </w:rPr>
+    </w:lvl>
+    <w:lvl w:ilvl="3" w:tplc="240A0001" w:tentative="1">
+      <w:start w:val="1"/>
+      <w:numFmt w:val="bullet"/>
+      <w:lvlText w:val=""/>
+      <w:lvlJc w:val="left"/>
+      <w:pPr>
+        <w:ind w:left="3600" w:hanging="360"/>
+      </w:pPr>
+      <w:rPr>
+        <w:rFonts w:ascii="Symbol" w:hAnsi="Symbol" w:hint="default"/>
+      </w:rPr>
+    </w:lvl>
+    <w:lvl w:ilvl="4" w:tplc="240A0003" w:tentative="1">
+      <w:start w:val="1"/>
+      <w:numFmt w:val="bullet"/>
+      <w:lvlText w:val="o"/>
+      <w:lvlJc w:val="left"/>
+      <w:pPr>
+        <w:ind w:left="4320" w:hanging="360"/>
+      </w:pPr>
+      <w:rPr>
+        <w:rFonts w:ascii="Courier New" w:hAnsi="Courier New" w:cs="Courier New" w:hint="default"/>
+      </w:rPr>
+    </w:lvl>
+    <w:lvl w:ilvl="5" w:tplc="240A0005" w:tentative="1">
+      <w:start w:val="1"/>
+      <w:numFmt w:val="bullet"/>
+      <w:lvlText w:val=""/>
+      <w:lvlJc w:val="left"/>
+      <w:pPr>
+        <w:ind w:left="5040" w:hanging="360"/>
+      </w:pPr>
+      <w:rPr>
+        <w:rFonts w:ascii="Wingdings" w:hAnsi="Wingdings" w:hint="default"/>
+      </w:rPr>
+    </w:lvl>
+    <w:lvl w:ilvl="6" w:tplc="240A0001" w:tentative="1">
+      <w:start w:val="1"/>
+      <w:numFmt w:val="bullet"/>
+      <w:lvlText w:val=""/>
+      <w:lvlJc w:val="left"/>
+      <w:pPr>
+        <w:ind w:left="5760" w:hanging="360"/>
+      </w:pPr>
+      <w:rPr>
+        <w:rFonts w:ascii="Symbol" w:hAnsi="Symbol" w:hint="default"/>
+      </w:rPr>
+    </w:lvl>
+    <w:lvl w:ilvl="7" w:tplc="240A0003" w:tentative="1">
+      <w:start w:val="1"/>
+      <w:numFmt w:val="bullet"/>
+      <w:lvlText w:val="o"/>
+      <w:lvlJc w:val="left"/>
+      <w:pPr>
+        <w:ind w:left="6480" w:hanging="360"/>
+      </w:pPr>
+      <w:rPr>
+        <w:rFonts w:ascii="Courier New" w:hAnsi="Courier New" w:cs="Courier New" w:hint="default"/>
+      </w:rPr>
+    </w:lvl>
+    <w:lvl w:ilvl="8" w:tplc="240A0005" w:tentative="1">
+      <w:start w:val="1"/>
+      <w:numFmt w:val="bullet"/>
+      <w:lvlText w:val=""/>
+      <w:lvlJc w:val="left"/>
+      <w:pPr>
+        <w:ind w:left="7200" w:hanging="360"/>
+      </w:pPr>
+      <w:rPr>
+        <w:rFonts w:ascii="Wingdings" w:hAnsi="Wingdings" w:hint="default"/>
+      </w:rPr>
+    </w:lvl>
+  </w:abstractNum>
   <w:num w:numId="1" w16cid:durableId="1509172998">
-    <w:abstractNumId w:val="3"/>
+    <w:abstractNumId w:val="5"/>
   </w:num>
   <w:num w:numId="2" w16cid:durableId="388695039">
-    <w:abstractNumId w:val="4"/>
+    <w:abstractNumId w:val="7"/>
   </w:num>
   <w:num w:numId="3" w16cid:durableId="398553777">
     <w:abstractNumId w:val="0"/>
   </w:num>
   <w:num w:numId="4" w16cid:durableId="1353917014">
-    <w:abstractNumId w:val="1"/>
+    <w:abstractNumId w:val="3"/>
   </w:num>
   <w:num w:numId="5" w16cid:durableId="460997148">
+    <w:abstractNumId w:val="4"/>
+  </w:num>
+  <w:num w:numId="6" w16cid:durableId="1571501793">
     <w:abstractNumId w:val="2"/>
+  </w:num>
+  <w:num w:numId="7" w16cid:durableId="1112942002">
+    <w:abstractNumId w:val="6"/>
+  </w:num>
+  <w:num w:numId="8" w16cid:durableId="256982429">
+    <w:abstractNumId w:val="8"/>
+  </w:num>
+  <w:num w:numId="9" w16cid:durableId="1844007805">
+    <w:abstractNumId w:val="1"/>
   </w:num>
   <w:numIdMacAtCleanup w:val="2"/>
 </w:numbering>
@@ -6857,6 +8230,12 @@
 </file>
 
 <file path=customXml/item1.xml><?xml version="1.0" encoding="utf-8"?>
+<p:properties xmlns:p="http://schemas.microsoft.com/office/2006/metadata/properties" xmlns:xsi="http://www.w3.org/2001/XMLSchema-instance" xmlns:pc="http://schemas.microsoft.com/office/infopath/2007/PartnerControls">
+  <documentManagement/>
+</p:properties>
+</file>
+
+<file path=customXml/item2.xml><?xml version="1.0" encoding="utf-8"?>
 <ct:contentTypeSchema xmlns:ct="http://schemas.microsoft.com/office/2006/metadata/contentType" xmlns:ma="http://schemas.microsoft.com/office/2006/metadata/properties/metaAttributes" ct:_="" ma:_="" ma:contentTypeName="Document" ma:contentTypeID="0x010100B9FADB6119F08740A1914BFB13BDE634" ma:contentTypeVersion="5" ma:contentTypeDescription="Create a new document." ma:contentTypeScope="" ma:versionID="877b4d7d3fcf59ff1a0a02c6b5fbf250">
   <xsd:schema xmlns:xsd="http://www.w3.org/2001/XMLSchema" xmlns:xs="http://www.w3.org/2001/XMLSchema" xmlns:p="http://schemas.microsoft.com/office/2006/metadata/properties" xmlns:ns2="c43a422d-2b1b-41c4-9139-d7260d6931e4" xmlns:ns3="27772ef6-f94d-420b-8521-1b0c60eaee7e" targetNamespace="http://schemas.microsoft.com/office/2006/metadata/properties" ma:root="true" ma:fieldsID="1b254a74f88245e403621538345e3dfc" ns2:_="" ns3:_="">
     <xsd:import namespace="c43a422d-2b1b-41c4-9139-d7260d6931e4"/>
@@ -7027,11 +8406,11 @@
 </ct:contentTypeSchema>
 </file>
 
-<file path=customXml/item2.xml><?xml version="1.0" encoding="utf-8"?>
+<file path=customXml/item3.xml><?xml version="1.0" encoding="utf-8"?>
 <b:Sources xmlns:b="http://schemas.openxmlformats.org/officeDocument/2006/bibliography" xmlns="http://schemas.openxmlformats.org/officeDocument/2006/bibliography" SelectedStyle="\APA.XSL" StyleName="APA"/>
 </file>
 
-<file path=customXml/item3.xml><?xml version="1.0" encoding="utf-8"?>
+<file path=customXml/item4.xml><?xml version="1.0" encoding="utf-8"?>
 <?mso-contentType ?>
 <FormTemplates xmlns="http://schemas.microsoft.com/sharepoint/v3/contenttype/forms">
   <Display>DocumentLibraryForm</Display>
@@ -7040,13 +8419,16 @@
 </FormTemplates>
 </file>
 
-<file path=customXml/item4.xml><?xml version="1.0" encoding="utf-8"?>
-<p:properties xmlns:p="http://schemas.microsoft.com/office/2006/metadata/properties" xmlns:xsi="http://www.w3.org/2001/XMLSchema-instance" xmlns:pc="http://schemas.microsoft.com/office/infopath/2007/PartnerControls">
-  <documentManagement/>
-</p:properties>
+<file path=customXml/itemProps1.xml><?xml version="1.0" encoding="utf-8"?>
+<ds:datastoreItem xmlns:ds="http://schemas.openxmlformats.org/officeDocument/2006/customXml" ds:itemID="{63F28842-7B2B-49E8-AED1-36E64317F2FC}">
+  <ds:schemaRefs>
+    <ds:schemaRef ds:uri="http://schemas.microsoft.com/office/2006/metadata/properties"/>
+    <ds:schemaRef ds:uri="http://schemas.microsoft.com/office/infopath/2007/PartnerControls"/>
+  </ds:schemaRefs>
+</ds:datastoreItem>
 </file>
 
-<file path=customXml/itemProps1.xml><?xml version="1.0" encoding="utf-8"?>
+<file path=customXml/itemProps2.xml><?xml version="1.0" encoding="utf-8"?>
 <ds:datastoreItem xmlns:ds="http://schemas.openxmlformats.org/officeDocument/2006/customXml" ds:itemID="{1086F859-9A3A-4F65-870A-E8F50031AA68}">
   <ds:schemaRefs>
     <ds:schemaRef ds:uri="http://schemas.microsoft.com/office/2006/metadata/contentType"/>
@@ -7065,7 +8447,7 @@
 </ds:datastoreItem>
 </file>
 
-<file path=customXml/itemProps2.xml><?xml version="1.0" encoding="utf-8"?>
+<file path=customXml/itemProps3.xml><?xml version="1.0" encoding="utf-8"?>
 <ds:datastoreItem xmlns:ds="http://schemas.openxmlformats.org/officeDocument/2006/customXml" ds:itemID="{DE44FD26-F2B6-4B22-936B-2EFA6D5DA92C}">
   <ds:schemaRefs>
     <ds:schemaRef ds:uri="http://schemas.openxmlformats.org/officeDocument/2006/bibliography"/>
@@ -7073,19 +8455,10 @@
 </ds:datastoreItem>
 </file>
 
-<file path=customXml/itemProps3.xml><?xml version="1.0" encoding="utf-8"?>
+<file path=customXml/itemProps4.xml><?xml version="1.0" encoding="utf-8"?>
 <ds:datastoreItem xmlns:ds="http://schemas.openxmlformats.org/officeDocument/2006/customXml" ds:itemID="{B67B3FE5-DC88-4403-91D2-C7DA0AE1DC08}">
   <ds:schemaRefs>
     <ds:schemaRef ds:uri="http://schemas.microsoft.com/sharepoint/v3/contenttype/forms"/>
   </ds:schemaRefs>
 </ds:datastoreItem>
-</file>
-
-<file path=customXml/itemProps4.xml><?xml version="1.0" encoding="utf-8"?>
-<ds:datastoreItem xmlns:ds="http://schemas.openxmlformats.org/officeDocument/2006/customXml" ds:itemID="{63F28842-7B2B-49E8-AED1-36E64317F2FC}">
-  <ds:schemaRefs>
-    <ds:schemaRef ds:uri="http://schemas.microsoft.com/office/2006/metadata/properties"/>
-    <ds:schemaRef ds:uri="http://schemas.microsoft.com/office/infopath/2007/PartnerControls"/>
-  </ds:schemaRefs>
-</ds:datastoreItem>
 </file>
</xml_diff>